<commit_message>
Added info about seq.diagram in SAD-document
</commit_message>
<xml_diff>
--- a/SAD.docx
+++ b/SAD.docx
@@ -1,6 +1,6 @@
 
 <file path=word/document.xml><?xml version="1.0" encoding="utf-8"?>
-<w:document xmlns:wpc="http://schemas.microsoft.com/office/word/2010/wordprocessingCanvas" xmlns:cx="http://schemas.microsoft.com/office/drawing/2014/chartex" xmlns:cx1="http://schemas.microsoft.com/office/drawing/2015/9/8/chartex" xmlns:mc="http://schemas.openxmlformats.org/markup-compatibility/2006" xmlns:o="urn:schemas-microsoft-com:office:office" xmlns:r="http://schemas.openxmlformats.org/officeDocument/2006/relationships" xmlns:m="http://schemas.openxmlformats.org/officeDocument/2006/math" xmlns:v="urn:schemas-microsoft-com:vml" xmlns:wp14="http://schemas.microsoft.com/office/word/2010/wordprocessingDrawing" xmlns:wp="http://schemas.openxmlformats.org/drawingml/2006/wordprocessingDrawing" xmlns:w10="urn:schemas-microsoft-com:office:word" xmlns:w="http://schemas.openxmlformats.org/wordprocessingml/2006/main" xmlns:w14="http://schemas.microsoft.com/office/word/2010/wordml" xmlns:w15="http://schemas.microsoft.com/office/word/2012/wordml" xmlns:w16se="http://schemas.microsoft.com/office/word/2015/wordml/symex" xmlns:wpg="http://schemas.microsoft.com/office/word/2010/wordprocessingGroup" xmlns:wpi="http://schemas.microsoft.com/office/word/2010/wordprocessingInk" xmlns:wne="http://schemas.microsoft.com/office/word/2006/wordml" xmlns:wps="http://schemas.microsoft.com/office/word/2010/wordprocessingShape" mc:Ignorable="w14 w15 w16se wp14">
+<w:document xmlns:wpc="http://schemas.microsoft.com/office/word/2010/wordprocessingCanvas" xmlns:cx="http://schemas.microsoft.com/office/drawing/2014/chartex" xmlns:cx1="http://schemas.microsoft.com/office/drawing/2015/9/8/chartex" xmlns:cx2="http://schemas.microsoft.com/office/drawing/2015/10/21/chartex" xmlns:cx3="http://schemas.microsoft.com/office/drawing/2016/5/9/chartex" xmlns:cx4="http://schemas.microsoft.com/office/drawing/2016/5/10/chartex" xmlns:cx5="http://schemas.microsoft.com/office/drawing/2016/5/11/chartex" xmlns:cx6="http://schemas.microsoft.com/office/drawing/2016/5/12/chartex" xmlns:cx7="http://schemas.microsoft.com/office/drawing/2016/5/13/chartex" xmlns:cx8="http://schemas.microsoft.com/office/drawing/2016/5/14/chartex" xmlns:mc="http://schemas.openxmlformats.org/markup-compatibility/2006" xmlns:aink="http://schemas.microsoft.com/office/drawing/2016/ink" xmlns:am3d="http://schemas.microsoft.com/office/drawing/2017/model3d" xmlns:o="urn:schemas-microsoft-com:office:office" xmlns:r="http://schemas.openxmlformats.org/officeDocument/2006/relationships" xmlns:m="http://schemas.openxmlformats.org/officeDocument/2006/math" xmlns:v="urn:schemas-microsoft-com:vml" xmlns:wp14="http://schemas.microsoft.com/office/word/2010/wordprocessingDrawing" xmlns:wp="http://schemas.openxmlformats.org/drawingml/2006/wordprocessingDrawing" xmlns:w10="urn:schemas-microsoft-com:office:word" xmlns:w="http://schemas.openxmlformats.org/wordprocessingml/2006/main" xmlns:w14="http://schemas.microsoft.com/office/word/2010/wordml" xmlns:w15="http://schemas.microsoft.com/office/word/2012/wordml" xmlns:w16cid="http://schemas.microsoft.com/office/word/2016/wordml/cid" xmlns:w16se="http://schemas.microsoft.com/office/word/2015/wordml/symex" xmlns:wpg="http://schemas.microsoft.com/office/word/2010/wordprocessingGroup" xmlns:wpi="http://schemas.microsoft.com/office/word/2010/wordprocessingInk" xmlns:wne="http://schemas.microsoft.com/office/word/2006/wordml" xmlns:wps="http://schemas.microsoft.com/office/word/2010/wordprocessingShape" mc:Ignorable="w14 w15 w16se w16cid wp14">
   <w:body>
     <w:p>
       <w:pPr>
@@ -137,12 +137,6 @@
         <w:gridCol w:w="7016"/>
       </w:tblGrid>
       <w:tr>
-        <w:tblPrEx>
-          <w:tblCellMar>
-            <w:top w:w="0" w:type="dxa"/>
-            <w:bottom w:w="0" w:type="dxa"/>
-          </w:tblCellMar>
-        </w:tblPrEx>
         <w:trPr>
           <w:trHeight w:val="1"/>
         </w:trPr>
@@ -4259,10 +4253,10 @@
       </w:pPr>
       <w:r>
         <w:object w:dxaOrig="6604" w:dyaOrig="5241">
-          <v:rect id="rectole0000000000" o:spid="_x0000_i1025" style="width:330pt;height:262.2pt" o:ole="" o:preferrelative="t" stroked="f">
+          <v:rect id="rectole0000000000" o:spid="_x0000_i1025" style="width:330pt;height:262.5pt" o:ole="" o:preferrelative="t" stroked="f">
             <v:imagedata r:id="rId7" o:title=""/>
           </v:rect>
-          <o:OLEObject Type="Embed" ProgID="StaticMetafile" ShapeID="rectole0000000000" DrawAspect="Content" ObjectID="_1589010186" r:id="rId8"/>
+          <o:OLEObject Type="Embed" ProgID="StaticMetafile" ShapeID="rectole0000000000" DrawAspect="Content" ObjectID="_1589280942" r:id="rId8"/>
         </w:object>
       </w:r>
     </w:p>
@@ -4715,12 +4709,6 @@
         <w:gridCol w:w="2126"/>
       </w:tblGrid>
       <w:tr>
-        <w:tblPrEx>
-          <w:tblCellMar>
-            <w:top w:w="0" w:type="dxa"/>
-            <w:bottom w:w="0" w:type="dxa"/>
-          </w:tblCellMar>
-        </w:tblPrEx>
         <w:trPr>
           <w:trHeight w:val="1"/>
         </w:trPr>
@@ -4850,12 +4838,6 @@
         </w:tc>
       </w:tr>
       <w:tr>
-        <w:tblPrEx>
-          <w:tblCellMar>
-            <w:top w:w="0" w:type="dxa"/>
-            <w:bottom w:w="0" w:type="dxa"/>
-          </w:tblCellMar>
-        </w:tblPrEx>
         <w:trPr>
           <w:trHeight w:val="1"/>
         </w:trPr>
@@ -4977,12 +4959,6 @@
         </w:tc>
       </w:tr>
       <w:tr>
-        <w:tblPrEx>
-          <w:tblCellMar>
-            <w:top w:w="0" w:type="dxa"/>
-            <w:bottom w:w="0" w:type="dxa"/>
-          </w:tblCellMar>
-        </w:tblPrEx>
         <w:trPr>
           <w:trHeight w:val="1"/>
         </w:trPr>
@@ -5130,12 +5106,6 @@
         </w:tc>
       </w:tr>
       <w:tr>
-        <w:tblPrEx>
-          <w:tblCellMar>
-            <w:top w:w="0" w:type="dxa"/>
-            <w:bottom w:w="0" w:type="dxa"/>
-          </w:tblCellMar>
-        </w:tblPrEx>
         <w:trPr>
           <w:trHeight w:val="1"/>
         </w:trPr>
@@ -5245,12 +5215,6 @@
         </w:tc>
       </w:tr>
       <w:tr>
-        <w:tblPrEx>
-          <w:tblCellMar>
-            <w:top w:w="0" w:type="dxa"/>
-            <w:bottom w:w="0" w:type="dxa"/>
-          </w:tblCellMar>
-        </w:tblPrEx>
         <w:trPr>
           <w:trHeight w:val="1"/>
         </w:trPr>
@@ -5403,8 +5367,6 @@
           <w:sz w:val="30"/>
         </w:rPr>
       </w:pPr>
-      <w:bookmarkStart w:id="0" w:name="_GoBack"/>
-      <w:bookmarkEnd w:id="0"/>
     </w:p>
     <w:p>
       <w:pPr>
@@ -6746,11 +6708,295 @@
     </w:p>
     <w:p>
       <w:pPr>
+        <w:pStyle w:val="Liststycke"/>
+        <w:numPr>
+          <w:ilvl w:val="0"/>
+          <w:numId w:val="36"/>
+        </w:numPr>
         <w:spacing w:after="0" w:line="280" w:lineRule="auto"/>
         <w:rPr>
           <w:rFonts w:ascii="Georgia" w:eastAsia="Georgia" w:hAnsi="Georgia" w:cs="Georgia"/>
         </w:rPr>
       </w:pPr>
+      <w:r>
+        <w:rPr>
+          <w:rFonts w:ascii="Georgia" w:eastAsia="Georgia" w:hAnsi="Georgia" w:cs="Georgia"/>
+        </w:rPr>
+        <w:t xml:space="preserve">Efter att </w:t>
+      </w:r>
+      <w:proofErr w:type="spellStart"/>
+      <w:r>
+        <w:rPr>
+          <w:rFonts w:ascii="Georgia" w:eastAsia="Georgia" w:hAnsi="Georgia" w:cs="Georgia"/>
+        </w:rPr>
+        <w:t>GamePlay</w:t>
+      </w:r>
+      <w:proofErr w:type="spellEnd"/>
+      <w:r>
+        <w:rPr>
+          <w:rFonts w:ascii="Georgia" w:eastAsia="Georgia" w:hAnsi="Georgia" w:cs="Georgia"/>
+        </w:rPr>
+        <w:t xml:space="preserve"> har skapats så kallas funktionen </w:t>
+      </w:r>
+      <w:proofErr w:type="spellStart"/>
+      <w:proofErr w:type="gramStart"/>
+      <w:r>
+        <w:rPr>
+          <w:rFonts w:ascii="Georgia" w:eastAsia="Georgia" w:hAnsi="Georgia" w:cs="Georgia"/>
+        </w:rPr>
+        <w:t>getMenu</w:t>
+      </w:r>
+      <w:proofErr w:type="spellEnd"/>
+      <w:r>
+        <w:rPr>
+          <w:rFonts w:ascii="Georgia" w:eastAsia="Georgia" w:hAnsi="Georgia" w:cs="Georgia"/>
+        </w:rPr>
+        <w:t>(</w:t>
+      </w:r>
+      <w:proofErr w:type="gramEnd"/>
+      <w:r>
+        <w:rPr>
+          <w:rFonts w:ascii="Georgia" w:eastAsia="Georgia" w:hAnsi="Georgia" w:cs="Georgia"/>
+        </w:rPr>
+        <w:t>) som presenterar de olika valen som finns.</w:t>
+      </w:r>
+      <w:r>
+        <w:rPr>
+          <w:rFonts w:ascii="Georgia" w:eastAsia="Georgia" w:hAnsi="Georgia" w:cs="Georgia"/>
+        </w:rPr>
+        <w:br/>
+      </w:r>
+    </w:p>
+    <w:p>
+      <w:pPr>
+        <w:pStyle w:val="Liststycke"/>
+        <w:numPr>
+          <w:ilvl w:val="0"/>
+          <w:numId w:val="36"/>
+        </w:numPr>
+        <w:spacing w:after="0" w:line="280" w:lineRule="auto"/>
+        <w:rPr>
+          <w:rFonts w:ascii="Georgia" w:eastAsia="Georgia" w:hAnsi="Georgia" w:cs="Georgia"/>
+        </w:rPr>
+      </w:pPr>
+      <w:r>
+        <w:rPr>
+          <w:rFonts w:ascii="Georgia" w:eastAsia="Georgia" w:hAnsi="Georgia" w:cs="Georgia"/>
+        </w:rPr>
+        <w:t xml:space="preserve">När spelaren har gjort sitt val så skickas detta in i </w:t>
+      </w:r>
+      <w:proofErr w:type="spellStart"/>
+      <w:r>
+        <w:rPr>
+          <w:rFonts w:ascii="Georgia" w:eastAsia="Georgia" w:hAnsi="Georgia" w:cs="Georgia"/>
+        </w:rPr>
+        <w:t>GamePlay</w:t>
+      </w:r>
+      <w:proofErr w:type="spellEnd"/>
+      <w:r>
+        <w:rPr>
+          <w:rFonts w:ascii="Georgia" w:eastAsia="Georgia" w:hAnsi="Georgia" w:cs="Georgia"/>
+        </w:rPr>
+        <w:t xml:space="preserve"> där valet valideras och tilldelas med </w:t>
+      </w:r>
+      <w:proofErr w:type="spellStart"/>
+      <w:proofErr w:type="gramStart"/>
+      <w:r>
+        <w:rPr>
+          <w:rFonts w:ascii="Georgia" w:eastAsia="Georgia" w:hAnsi="Georgia" w:cs="Georgia"/>
+        </w:rPr>
+        <w:t>setOption</w:t>
+      </w:r>
+      <w:proofErr w:type="spellEnd"/>
+      <w:r>
+        <w:rPr>
+          <w:rFonts w:ascii="Georgia" w:eastAsia="Georgia" w:hAnsi="Georgia" w:cs="Georgia"/>
+        </w:rPr>
+        <w:t>(</w:t>
+      </w:r>
+      <w:proofErr w:type="gramEnd"/>
+      <w:r>
+        <w:rPr>
+          <w:rFonts w:ascii="Georgia" w:eastAsia="Georgia" w:hAnsi="Georgia" w:cs="Georgia"/>
+        </w:rPr>
+        <w:t>).</w:t>
+      </w:r>
+      <w:r>
+        <w:rPr>
+          <w:rFonts w:ascii="Georgia" w:eastAsia="Georgia" w:hAnsi="Georgia" w:cs="Georgia"/>
+        </w:rPr>
+        <w:br/>
+      </w:r>
+    </w:p>
+    <w:p>
+      <w:pPr>
+        <w:pStyle w:val="Liststycke"/>
+        <w:numPr>
+          <w:ilvl w:val="0"/>
+          <w:numId w:val="36"/>
+        </w:numPr>
+        <w:spacing w:after="0" w:line="280" w:lineRule="auto"/>
+        <w:rPr>
+          <w:rFonts w:ascii="Georgia" w:eastAsia="Georgia" w:hAnsi="Georgia" w:cs="Georgia"/>
+        </w:rPr>
+      </w:pPr>
+      <w:r>
+        <w:rPr>
+          <w:rFonts w:ascii="Georgia" w:eastAsia="Georgia" w:hAnsi="Georgia" w:cs="Georgia"/>
+        </w:rPr>
+        <w:t>Sedan följer olika loopar</w:t>
+      </w:r>
+      <w:r>
+        <w:rPr>
+          <w:rFonts w:ascii="Georgia" w:eastAsia="Georgia" w:hAnsi="Georgia" w:cs="Georgia"/>
+        </w:rPr>
+        <w:t>/funktioner</w:t>
+      </w:r>
+      <w:r>
+        <w:rPr>
+          <w:rFonts w:ascii="Georgia" w:eastAsia="Georgia" w:hAnsi="Georgia" w:cs="Georgia"/>
+        </w:rPr>
+        <w:t xml:space="preserve"> som körs beroende av spelarens val</w:t>
+      </w:r>
+      <w:r>
+        <w:rPr>
+          <w:rFonts w:ascii="Georgia" w:eastAsia="Georgia" w:hAnsi="Georgia" w:cs="Georgia"/>
+        </w:rPr>
+        <w:t>:</w:t>
+      </w:r>
+      <w:bookmarkStart w:id="0" w:name="_GoBack"/>
+      <w:bookmarkEnd w:id="0"/>
+      <w:r>
+        <w:rPr>
+          <w:rFonts w:ascii="Georgia" w:eastAsia="Georgia" w:hAnsi="Georgia" w:cs="Georgia"/>
+        </w:rPr>
+        <w:br/>
+        <w:t xml:space="preserve">- </w:t>
+      </w:r>
+      <w:proofErr w:type="spellStart"/>
+      <w:r>
+        <w:rPr>
+          <w:rFonts w:ascii="Georgia" w:eastAsia="Georgia" w:hAnsi="Georgia" w:cs="Georgia"/>
+        </w:rPr>
+        <w:t>getHighscore</w:t>
+      </w:r>
+      <w:proofErr w:type="spellEnd"/>
+      <w:r>
+        <w:rPr>
+          <w:rFonts w:ascii="Georgia" w:eastAsia="Georgia" w:hAnsi="Georgia" w:cs="Georgia"/>
+        </w:rPr>
+        <w:t xml:space="preserve">() </w:t>
+      </w:r>
+      <w:r>
+        <w:rPr>
+          <w:rFonts w:ascii="Georgia" w:eastAsia="Georgia" w:hAnsi="Georgia" w:cs="Georgia"/>
+        </w:rPr>
+        <w:t xml:space="preserve">hämtar data från databasen som sedan </w:t>
+      </w:r>
+      <w:r>
+        <w:rPr>
+          <w:rFonts w:ascii="Georgia" w:eastAsia="Georgia" w:hAnsi="Georgia" w:cs="Georgia"/>
+        </w:rPr>
+        <w:t>visas för spelaren.</w:t>
+      </w:r>
+      <w:r>
+        <w:rPr>
+          <w:rFonts w:ascii="Georgia" w:eastAsia="Georgia" w:hAnsi="Georgia" w:cs="Georgia"/>
+        </w:rPr>
+        <w:br/>
+        <w:t xml:space="preserve">- </w:t>
+      </w:r>
+      <w:proofErr w:type="spellStart"/>
+      <w:r>
+        <w:rPr>
+          <w:rFonts w:ascii="Georgia" w:eastAsia="Georgia" w:hAnsi="Georgia" w:cs="Georgia"/>
+        </w:rPr>
+        <w:t>newGame</w:t>
+      </w:r>
+      <w:proofErr w:type="spellEnd"/>
+      <w:r>
+        <w:rPr>
+          <w:rFonts w:ascii="Georgia" w:eastAsia="Georgia" w:hAnsi="Georgia" w:cs="Georgia"/>
+        </w:rPr>
+        <w:t>() skapar ett nytt spel som sedan läggs till i databasen.</w:t>
+      </w:r>
+      <w:r>
+        <w:rPr>
+          <w:rFonts w:ascii="Georgia" w:eastAsia="Georgia" w:hAnsi="Georgia" w:cs="Georgia"/>
+        </w:rPr>
+        <w:br/>
+        <w:t xml:space="preserve">- </w:t>
+      </w:r>
+      <w:proofErr w:type="spellStart"/>
+      <w:r>
+        <w:rPr>
+          <w:rFonts w:ascii="Georgia" w:eastAsia="Georgia" w:hAnsi="Georgia" w:cs="Georgia"/>
+        </w:rPr>
+        <w:t>loadGame</w:t>
+      </w:r>
+      <w:proofErr w:type="spellEnd"/>
+      <w:r>
+        <w:rPr>
+          <w:rFonts w:ascii="Georgia" w:eastAsia="Georgia" w:hAnsi="Georgia" w:cs="Georgia"/>
+        </w:rPr>
+        <w:t>() körs när ett sparat spel har hittats och hämtats från databasen.</w:t>
+      </w:r>
+      <w:r>
+        <w:rPr>
+          <w:rFonts w:ascii="Georgia" w:eastAsia="Georgia" w:hAnsi="Georgia" w:cs="Georgia"/>
+        </w:rPr>
+        <w:br/>
+        <w:t xml:space="preserve">- </w:t>
+      </w:r>
+      <w:proofErr w:type="spellStart"/>
+      <w:r>
+        <w:rPr>
+          <w:rFonts w:ascii="Georgia" w:eastAsia="Georgia" w:hAnsi="Georgia" w:cs="Georgia"/>
+        </w:rPr>
+        <w:t>saveGame</w:t>
+      </w:r>
+      <w:proofErr w:type="spellEnd"/>
+      <w:r>
+        <w:rPr>
+          <w:rFonts w:ascii="Georgia" w:eastAsia="Georgia" w:hAnsi="Georgia" w:cs="Georgia"/>
+        </w:rPr>
+        <w:t>() sparar den aktuella sessionen, skriver över tidigare version i databasen.</w:t>
+      </w:r>
+      <w:r>
+        <w:rPr>
+          <w:rFonts w:ascii="Georgia" w:eastAsia="Georgia" w:hAnsi="Georgia" w:cs="Georgia"/>
+        </w:rPr>
+        <w:br/>
+        <w:t xml:space="preserve">- </w:t>
+      </w:r>
+      <w:proofErr w:type="spellStart"/>
+      <w:r>
+        <w:rPr>
+          <w:rFonts w:ascii="Georgia" w:eastAsia="Georgia" w:hAnsi="Georgia" w:cs="Georgia"/>
+        </w:rPr>
+        <w:t>quitGame</w:t>
+      </w:r>
+      <w:proofErr w:type="spellEnd"/>
+      <w:r>
+        <w:rPr>
+          <w:rFonts w:ascii="Georgia" w:eastAsia="Georgia" w:hAnsi="Georgia" w:cs="Georgia"/>
+        </w:rPr>
+        <w:t xml:space="preserve">() avslutar </w:t>
+      </w:r>
+      <w:proofErr w:type="spellStart"/>
+      <w:r>
+        <w:rPr>
+          <w:rFonts w:ascii="Georgia" w:eastAsia="Georgia" w:hAnsi="Georgia" w:cs="Georgia"/>
+        </w:rPr>
+        <w:t>GamePlay</w:t>
+      </w:r>
+      <w:proofErr w:type="spellEnd"/>
+      <w:r>
+        <w:rPr>
+          <w:rFonts w:ascii="Georgia" w:eastAsia="Georgia" w:hAnsi="Georgia" w:cs="Georgia"/>
+        </w:rPr>
+        <w:t xml:space="preserve"> och förstör även det objektet. </w:t>
+      </w:r>
     </w:p>
     <w:p>
       <w:pPr>
@@ -6805,7 +7051,6 @@
           <w:color w:val="4F81BD"/>
           <w:sz w:val="30"/>
         </w:rPr>
-        <w:lastRenderedPageBreak/>
         <w:t xml:space="preserve"> </w:t>
       </w:r>
     </w:p>
@@ -6860,12 +7105,6 @@
         <w:gridCol w:w="6976"/>
       </w:tblGrid>
       <w:tr>
-        <w:tblPrEx>
-          <w:tblCellMar>
-            <w:top w:w="0" w:type="dxa"/>
-            <w:bottom w:w="0" w:type="dxa"/>
-          </w:tblCellMar>
-        </w:tblPrEx>
         <w:trPr>
           <w:trHeight w:val="1"/>
         </w:trPr>
@@ -6953,12 +7192,6 @@
         </w:tc>
       </w:tr>
       <w:tr>
-        <w:tblPrEx>
-          <w:tblCellMar>
-            <w:top w:w="0" w:type="dxa"/>
-            <w:bottom w:w="0" w:type="dxa"/>
-          </w:tblCellMar>
-        </w:tblPrEx>
         <w:trPr>
           <w:trHeight w:val="1"/>
         </w:trPr>
@@ -7054,12 +7287,6 @@
         </w:tc>
       </w:tr>
       <w:tr>
-        <w:tblPrEx>
-          <w:tblCellMar>
-            <w:top w:w="0" w:type="dxa"/>
-            <w:bottom w:w="0" w:type="dxa"/>
-          </w:tblCellMar>
-        </w:tblPrEx>
         <w:trPr>
           <w:trHeight w:val="1"/>
         </w:trPr>
@@ -7120,12 +7347,6 @@
         </w:tc>
       </w:tr>
       <w:tr>
-        <w:tblPrEx>
-          <w:tblCellMar>
-            <w:top w:w="0" w:type="dxa"/>
-            <w:bottom w:w="0" w:type="dxa"/>
-          </w:tblCellMar>
-        </w:tblPrEx>
         <w:trPr>
           <w:trHeight w:val="1"/>
         </w:trPr>
@@ -7191,12 +7412,6 @@
         </w:tc>
       </w:tr>
       <w:tr>
-        <w:tblPrEx>
-          <w:tblCellMar>
-            <w:top w:w="0" w:type="dxa"/>
-            <w:bottom w:w="0" w:type="dxa"/>
-          </w:tblCellMar>
-        </w:tblPrEx>
         <w:trPr>
           <w:trHeight w:val="1"/>
         </w:trPr>
@@ -7302,12 +7517,6 @@
         <w:gridCol w:w="6971"/>
       </w:tblGrid>
       <w:tr>
-        <w:tblPrEx>
-          <w:tblCellMar>
-            <w:top w:w="0" w:type="dxa"/>
-            <w:bottom w:w="0" w:type="dxa"/>
-          </w:tblCellMar>
-        </w:tblPrEx>
         <w:trPr>
           <w:trHeight w:val="1"/>
         </w:trPr>
@@ -7395,12 +7604,6 @@
         </w:tc>
       </w:tr>
       <w:tr>
-        <w:tblPrEx>
-          <w:tblCellMar>
-            <w:top w:w="0" w:type="dxa"/>
-            <w:bottom w:w="0" w:type="dxa"/>
-          </w:tblCellMar>
-        </w:tblPrEx>
         <w:trPr>
           <w:trHeight w:val="1"/>
         </w:trPr>
@@ -7473,12 +7676,6 @@
         </w:tc>
       </w:tr>
       <w:tr>
-        <w:tblPrEx>
-          <w:tblCellMar>
-            <w:top w:w="0" w:type="dxa"/>
-            <w:bottom w:w="0" w:type="dxa"/>
-          </w:tblCellMar>
-        </w:tblPrEx>
         <w:trPr>
           <w:trHeight w:val="1"/>
         </w:trPr>
@@ -7685,12 +7882,6 @@
         </w:tc>
       </w:tr>
       <w:tr>
-        <w:tblPrEx>
-          <w:tblCellMar>
-            <w:top w:w="0" w:type="dxa"/>
-            <w:bottom w:w="0" w:type="dxa"/>
-          </w:tblCellMar>
-        </w:tblPrEx>
         <w:trPr>
           <w:trHeight w:val="1"/>
         </w:trPr>
@@ -7753,12 +7944,6 @@
         </w:tc>
       </w:tr>
       <w:tr>
-        <w:tblPrEx>
-          <w:tblCellMar>
-            <w:top w:w="0" w:type="dxa"/>
-            <w:bottom w:w="0" w:type="dxa"/>
-          </w:tblCellMar>
-        </w:tblPrEx>
         <w:trPr>
           <w:trHeight w:val="1"/>
         </w:trPr>
@@ -7897,10 +8082,10 @@
       </w:pPr>
       <w:r>
         <w:object w:dxaOrig="3993" w:dyaOrig="2726">
-          <v:rect id="rectole0000000004" o:spid="_x0000_i1029" style="width:199.8pt;height:136.2pt" o:ole="" o:preferrelative="t" stroked="f">
+          <v:rect id="rectole0000000004" o:spid="_x0000_i1026" style="width:199.5pt;height:136.5pt" o:ole="" o:preferrelative="t" stroked="f">
             <v:imagedata r:id="rId14" o:title=""/>
           </v:rect>
-          <o:OLEObject Type="Embed" ProgID="StaticMetafile" ShapeID="rectole0000000004" DrawAspect="Content" ObjectID="_1589010187" r:id="rId15"/>
+          <o:OLEObject Type="Embed" ProgID="StaticMetafile" ShapeID="rectole0000000004" DrawAspect="Content" ObjectID="_1589280943" r:id="rId15"/>
         </w:object>
       </w:r>
     </w:p>
@@ -8579,12 +8764,6 @@
         <w:gridCol w:w="1182"/>
       </w:tblGrid>
       <w:tr>
-        <w:tblPrEx>
-          <w:tblCellMar>
-            <w:top w:w="0" w:type="dxa"/>
-            <w:bottom w:w="0" w:type="dxa"/>
-          </w:tblCellMar>
-        </w:tblPrEx>
         <w:trPr>
           <w:trHeight w:val="1"/>
         </w:trPr>
@@ -8745,12 +8924,6 @@
         </w:tc>
       </w:tr>
       <w:tr>
-        <w:tblPrEx>
-          <w:tblCellMar>
-            <w:top w:w="0" w:type="dxa"/>
-            <w:bottom w:w="0" w:type="dxa"/>
-          </w:tblCellMar>
-        </w:tblPrEx>
         <w:trPr>
           <w:trHeight w:val="1"/>
         </w:trPr>
@@ -8922,12 +9095,6 @@
         </w:tc>
       </w:tr>
       <w:tr>
-        <w:tblPrEx>
-          <w:tblCellMar>
-            <w:top w:w="0" w:type="dxa"/>
-            <w:bottom w:w="0" w:type="dxa"/>
-          </w:tblCellMar>
-        </w:tblPrEx>
         <w:trPr>
           <w:trHeight w:val="1"/>
         </w:trPr>
@@ -9705,12 +9872,6 @@
         <w:gridCol w:w="5365"/>
       </w:tblGrid>
       <w:tr>
-        <w:tblPrEx>
-          <w:tblCellMar>
-            <w:top w:w="0" w:type="dxa"/>
-            <w:bottom w:w="0" w:type="dxa"/>
-          </w:tblCellMar>
-        </w:tblPrEx>
         <w:trPr>
           <w:trHeight w:val="1"/>
         </w:trPr>
@@ -9809,12 +9970,6 @@
         </w:tc>
       </w:tr>
       <w:tr>
-        <w:tblPrEx>
-          <w:tblCellMar>
-            <w:top w:w="0" w:type="dxa"/>
-            <w:bottom w:w="0" w:type="dxa"/>
-          </w:tblCellMar>
-        </w:tblPrEx>
         <w:trPr>
           <w:trHeight w:val="1"/>
         </w:trPr>
@@ -10015,12 +10170,6 @@
         <w:gridCol w:w="5365"/>
       </w:tblGrid>
       <w:tr>
-        <w:tblPrEx>
-          <w:tblCellMar>
-            <w:top w:w="0" w:type="dxa"/>
-            <w:bottom w:w="0" w:type="dxa"/>
-          </w:tblCellMar>
-        </w:tblPrEx>
         <w:trPr>
           <w:trHeight w:val="1"/>
         </w:trPr>
@@ -10119,12 +10268,6 @@
         </w:tc>
       </w:tr>
       <w:tr>
-        <w:tblPrEx>
-          <w:tblCellMar>
-            <w:top w:w="0" w:type="dxa"/>
-            <w:bottom w:w="0" w:type="dxa"/>
-          </w:tblCellMar>
-        </w:tblPrEx>
         <w:trPr>
           <w:trHeight w:val="1"/>
         </w:trPr>
@@ -10506,10 +10649,10 @@
       </w:pPr>
       <w:r>
         <w:object w:dxaOrig="5126" w:dyaOrig="3129">
-          <v:rect id="rectole0000000005" o:spid="_x0000_i1030" style="width:256.2pt;height:156.6pt" o:ole="" o:preferrelative="t" stroked="f">
+          <v:rect id="rectole0000000005" o:spid="_x0000_i1027" style="width:256.5pt;height:156.75pt" o:ole="" o:preferrelative="t" stroked="f">
             <v:imagedata r:id="rId16" o:title=""/>
           </v:rect>
-          <o:OLEObject Type="Embed" ProgID="StaticMetafile" ShapeID="rectole0000000005" DrawAspect="Content" ObjectID="_1589010188" r:id="rId17"/>
+          <o:OLEObject Type="Embed" ProgID="StaticMetafile" ShapeID="rectole0000000005" DrawAspect="Content" ObjectID="_1589280944" r:id="rId17"/>
         </w:object>
       </w:r>
     </w:p>
@@ -10886,7 +11029,7 @@
 </file>
 
 <file path=word/endnotes.xml><?xml version="1.0" encoding="utf-8"?>
-<w:endnotes xmlns:wpc="http://schemas.microsoft.com/office/word/2010/wordprocessingCanvas" xmlns:cx="http://schemas.microsoft.com/office/drawing/2014/chartex" xmlns:cx1="http://schemas.microsoft.com/office/drawing/2015/9/8/chartex" xmlns:mc="http://schemas.openxmlformats.org/markup-compatibility/2006" xmlns:o="urn:schemas-microsoft-com:office:office" xmlns:r="http://schemas.openxmlformats.org/officeDocument/2006/relationships" xmlns:m="http://schemas.openxmlformats.org/officeDocument/2006/math" xmlns:v="urn:schemas-microsoft-com:vml" xmlns:wp14="http://schemas.microsoft.com/office/word/2010/wordprocessingDrawing" xmlns:wp="http://schemas.openxmlformats.org/drawingml/2006/wordprocessingDrawing" xmlns:w10="urn:schemas-microsoft-com:office:word" xmlns:w="http://schemas.openxmlformats.org/wordprocessingml/2006/main" xmlns:w14="http://schemas.microsoft.com/office/word/2010/wordml" xmlns:w15="http://schemas.microsoft.com/office/word/2012/wordml" xmlns:w16se="http://schemas.microsoft.com/office/word/2015/wordml/symex" xmlns:wpg="http://schemas.microsoft.com/office/word/2010/wordprocessingGroup" xmlns:wpi="http://schemas.microsoft.com/office/word/2010/wordprocessingInk" xmlns:wne="http://schemas.microsoft.com/office/word/2006/wordml" xmlns:wps="http://schemas.microsoft.com/office/word/2010/wordprocessingShape" mc:Ignorable="w14 w15 w16se wp14">
+<w:endnotes xmlns:wpc="http://schemas.microsoft.com/office/word/2010/wordprocessingCanvas" xmlns:cx="http://schemas.microsoft.com/office/drawing/2014/chartex" xmlns:cx1="http://schemas.microsoft.com/office/drawing/2015/9/8/chartex" xmlns:cx2="http://schemas.microsoft.com/office/drawing/2015/10/21/chartex" xmlns:cx3="http://schemas.microsoft.com/office/drawing/2016/5/9/chartex" xmlns:cx4="http://schemas.microsoft.com/office/drawing/2016/5/10/chartex" xmlns:cx5="http://schemas.microsoft.com/office/drawing/2016/5/11/chartex" xmlns:cx6="http://schemas.microsoft.com/office/drawing/2016/5/12/chartex" xmlns:cx7="http://schemas.microsoft.com/office/drawing/2016/5/13/chartex" xmlns:cx8="http://schemas.microsoft.com/office/drawing/2016/5/14/chartex" xmlns:mc="http://schemas.openxmlformats.org/markup-compatibility/2006" xmlns:aink="http://schemas.microsoft.com/office/drawing/2016/ink" xmlns:am3d="http://schemas.microsoft.com/office/drawing/2017/model3d" xmlns:o="urn:schemas-microsoft-com:office:office" xmlns:r="http://schemas.openxmlformats.org/officeDocument/2006/relationships" xmlns:m="http://schemas.openxmlformats.org/officeDocument/2006/math" xmlns:v="urn:schemas-microsoft-com:vml" xmlns:wp14="http://schemas.microsoft.com/office/word/2010/wordprocessingDrawing" xmlns:wp="http://schemas.openxmlformats.org/drawingml/2006/wordprocessingDrawing" xmlns:w10="urn:schemas-microsoft-com:office:word" xmlns:w="http://schemas.openxmlformats.org/wordprocessingml/2006/main" xmlns:w14="http://schemas.microsoft.com/office/word/2010/wordml" xmlns:w15="http://schemas.microsoft.com/office/word/2012/wordml" xmlns:w16cid="http://schemas.microsoft.com/office/word/2016/wordml/cid" xmlns:w16se="http://schemas.microsoft.com/office/word/2015/wordml/symex" xmlns:wpg="http://schemas.microsoft.com/office/word/2010/wordprocessingGroup" xmlns:wpi="http://schemas.microsoft.com/office/word/2010/wordprocessingInk" xmlns:wne="http://schemas.microsoft.com/office/word/2006/wordml" xmlns:wps="http://schemas.microsoft.com/office/word/2010/wordprocessingShape" mc:Ignorable="w14 w15 w16se w16cid wp14">
   <w:endnote w:type="separator" w:id="-1">
     <w:p>
       <w:pPr>
@@ -10911,7 +11054,7 @@
 </file>
 
 <file path=word/footnotes.xml><?xml version="1.0" encoding="utf-8"?>
-<w:footnotes xmlns:wpc="http://schemas.microsoft.com/office/word/2010/wordprocessingCanvas" xmlns:cx="http://schemas.microsoft.com/office/drawing/2014/chartex" xmlns:cx1="http://schemas.microsoft.com/office/drawing/2015/9/8/chartex" xmlns:mc="http://schemas.openxmlformats.org/markup-compatibility/2006" xmlns:o="urn:schemas-microsoft-com:office:office" xmlns:r="http://schemas.openxmlformats.org/officeDocument/2006/relationships" xmlns:m="http://schemas.openxmlformats.org/officeDocument/2006/math" xmlns:v="urn:schemas-microsoft-com:vml" xmlns:wp14="http://schemas.microsoft.com/office/word/2010/wordprocessingDrawing" xmlns:wp="http://schemas.openxmlformats.org/drawingml/2006/wordprocessingDrawing" xmlns:w10="urn:schemas-microsoft-com:office:word" xmlns:w="http://schemas.openxmlformats.org/wordprocessingml/2006/main" xmlns:w14="http://schemas.microsoft.com/office/word/2010/wordml" xmlns:w15="http://schemas.microsoft.com/office/word/2012/wordml" xmlns:w16se="http://schemas.microsoft.com/office/word/2015/wordml/symex" xmlns:wpg="http://schemas.microsoft.com/office/word/2010/wordprocessingGroup" xmlns:wpi="http://schemas.microsoft.com/office/word/2010/wordprocessingInk" xmlns:wne="http://schemas.microsoft.com/office/word/2006/wordml" xmlns:wps="http://schemas.microsoft.com/office/word/2010/wordprocessingShape" mc:Ignorable="w14 w15 w16se wp14">
+<w:footnotes xmlns:wpc="http://schemas.microsoft.com/office/word/2010/wordprocessingCanvas" xmlns:cx="http://schemas.microsoft.com/office/drawing/2014/chartex" xmlns:cx1="http://schemas.microsoft.com/office/drawing/2015/9/8/chartex" xmlns:cx2="http://schemas.microsoft.com/office/drawing/2015/10/21/chartex" xmlns:cx3="http://schemas.microsoft.com/office/drawing/2016/5/9/chartex" xmlns:cx4="http://schemas.microsoft.com/office/drawing/2016/5/10/chartex" xmlns:cx5="http://schemas.microsoft.com/office/drawing/2016/5/11/chartex" xmlns:cx6="http://schemas.microsoft.com/office/drawing/2016/5/12/chartex" xmlns:cx7="http://schemas.microsoft.com/office/drawing/2016/5/13/chartex" xmlns:cx8="http://schemas.microsoft.com/office/drawing/2016/5/14/chartex" xmlns:mc="http://schemas.openxmlformats.org/markup-compatibility/2006" xmlns:aink="http://schemas.microsoft.com/office/drawing/2016/ink" xmlns:am3d="http://schemas.microsoft.com/office/drawing/2017/model3d" xmlns:o="urn:schemas-microsoft-com:office:office" xmlns:r="http://schemas.openxmlformats.org/officeDocument/2006/relationships" xmlns:m="http://schemas.openxmlformats.org/officeDocument/2006/math" xmlns:v="urn:schemas-microsoft-com:vml" xmlns:wp14="http://schemas.microsoft.com/office/word/2010/wordprocessingDrawing" xmlns:wp="http://schemas.openxmlformats.org/drawingml/2006/wordprocessingDrawing" xmlns:w10="urn:schemas-microsoft-com:office:word" xmlns:w="http://schemas.openxmlformats.org/wordprocessingml/2006/main" xmlns:w14="http://schemas.microsoft.com/office/word/2010/wordml" xmlns:w15="http://schemas.microsoft.com/office/word/2012/wordml" xmlns:w16cid="http://schemas.microsoft.com/office/word/2016/wordml/cid" xmlns:w16se="http://schemas.microsoft.com/office/word/2015/wordml/symex" xmlns:wpg="http://schemas.microsoft.com/office/word/2010/wordprocessingGroup" xmlns:wpi="http://schemas.microsoft.com/office/word/2010/wordprocessingInk" xmlns:wne="http://schemas.microsoft.com/office/word/2006/wordml" xmlns:wps="http://schemas.microsoft.com/office/word/2010/wordprocessingShape" mc:Ignorable="w14 w15 w16se w16cid wp14">
   <w:footnote w:type="separator" w:id="-1">
     <w:p>
       <w:pPr>
@@ -10936,7 +11079,7 @@
 </file>
 
 <file path=word/numbering.xml><?xml version="1.0" encoding="utf-8"?>
-<w:numbering xmlns:wpc="http://schemas.microsoft.com/office/word/2010/wordprocessingCanvas" xmlns:cx="http://schemas.microsoft.com/office/drawing/2014/chartex" xmlns:cx1="http://schemas.microsoft.com/office/drawing/2015/9/8/chartex" xmlns:mc="http://schemas.openxmlformats.org/markup-compatibility/2006" xmlns:o="urn:schemas-microsoft-com:office:office" xmlns:r="http://schemas.openxmlformats.org/officeDocument/2006/relationships" xmlns:m="http://schemas.openxmlformats.org/officeDocument/2006/math" xmlns:v="urn:schemas-microsoft-com:vml" xmlns:wp14="http://schemas.microsoft.com/office/word/2010/wordprocessingDrawing" xmlns:wp="http://schemas.openxmlformats.org/drawingml/2006/wordprocessingDrawing" xmlns:w10="urn:schemas-microsoft-com:office:word" xmlns:w="http://schemas.openxmlformats.org/wordprocessingml/2006/main" xmlns:w14="http://schemas.microsoft.com/office/word/2010/wordml" xmlns:w15="http://schemas.microsoft.com/office/word/2012/wordml" xmlns:w16se="http://schemas.microsoft.com/office/word/2015/wordml/symex" xmlns:wpg="http://schemas.microsoft.com/office/word/2010/wordprocessingGroup" xmlns:wpi="http://schemas.microsoft.com/office/word/2010/wordprocessingInk" xmlns:wne="http://schemas.microsoft.com/office/word/2006/wordml" xmlns:wps="http://schemas.microsoft.com/office/word/2010/wordprocessingShape" mc:Ignorable="w14 w15 w16se wp14">
+<w:numbering xmlns:wpc="http://schemas.microsoft.com/office/word/2010/wordprocessingCanvas" xmlns:cx="http://schemas.microsoft.com/office/drawing/2014/chartex" xmlns:cx1="http://schemas.microsoft.com/office/drawing/2015/9/8/chartex" xmlns:cx2="http://schemas.microsoft.com/office/drawing/2015/10/21/chartex" xmlns:cx3="http://schemas.microsoft.com/office/drawing/2016/5/9/chartex" xmlns:cx4="http://schemas.microsoft.com/office/drawing/2016/5/10/chartex" xmlns:cx5="http://schemas.microsoft.com/office/drawing/2016/5/11/chartex" xmlns:cx6="http://schemas.microsoft.com/office/drawing/2016/5/12/chartex" xmlns:cx7="http://schemas.microsoft.com/office/drawing/2016/5/13/chartex" xmlns:cx8="http://schemas.microsoft.com/office/drawing/2016/5/14/chartex" xmlns:mc="http://schemas.openxmlformats.org/markup-compatibility/2006" xmlns:aink="http://schemas.microsoft.com/office/drawing/2016/ink" xmlns:am3d="http://schemas.microsoft.com/office/drawing/2017/model3d" xmlns:o="urn:schemas-microsoft-com:office:office" xmlns:r="http://schemas.openxmlformats.org/officeDocument/2006/relationships" xmlns:m="http://schemas.openxmlformats.org/officeDocument/2006/math" xmlns:v="urn:schemas-microsoft-com:vml" xmlns:wp14="http://schemas.microsoft.com/office/word/2010/wordprocessingDrawing" xmlns:wp="http://schemas.openxmlformats.org/drawingml/2006/wordprocessingDrawing" xmlns:w10="urn:schemas-microsoft-com:office:word" xmlns:w="http://schemas.openxmlformats.org/wordprocessingml/2006/main" xmlns:w14="http://schemas.microsoft.com/office/word/2010/wordml" xmlns:w15="http://schemas.microsoft.com/office/word/2012/wordml" xmlns:w16cid="http://schemas.microsoft.com/office/word/2016/wordml/cid" xmlns:w16se="http://schemas.microsoft.com/office/word/2015/wordml/symex" xmlns:wpg="http://schemas.microsoft.com/office/word/2010/wordprocessingGroup" xmlns:wpi="http://schemas.microsoft.com/office/word/2010/wordprocessingInk" xmlns:wne="http://schemas.microsoft.com/office/word/2006/wordml" xmlns:wps="http://schemas.microsoft.com/office/word/2010/wordprocessingShape" mc:Ignorable="w14 w15 w16se w16cid wp14">
   <w:abstractNum w:abstractNumId="0" w15:restartNumberingAfterBreak="0">
     <w:nsid w:val="036C7DE1"/>
     <w:multiLevelType w:val="multilevel"/>
@@ -11448,6 +11591,118 @@
     </w:lvl>
   </w:abstractNum>
   <w:abstractNum w:abstractNumId="10" w15:restartNumberingAfterBreak="0">
+    <w:nsid w:val="2B896041"/>
+    <w:multiLevelType w:val="hybridMultilevel"/>
+    <w:tmpl w:val="6C56A3E4"/>
+    <w:lvl w:ilvl="0" w:tplc="573854A4">
+      <w:numFmt w:val="bullet"/>
+      <w:lvlText w:val="-"/>
+      <w:lvlJc w:val="left"/>
+      <w:pPr>
+        <w:ind w:left="720" w:hanging="360"/>
+      </w:pPr>
+      <w:rPr>
+        <w:rFonts w:ascii="Georgia" w:eastAsia="Georgia" w:hAnsi="Georgia" w:cs="Georgia" w:hint="default"/>
+      </w:rPr>
+    </w:lvl>
+    <w:lvl w:ilvl="1" w:tplc="041D0003" w:tentative="1">
+      <w:start w:val="1"/>
+      <w:numFmt w:val="bullet"/>
+      <w:lvlText w:val="o"/>
+      <w:lvlJc w:val="left"/>
+      <w:pPr>
+        <w:ind w:left="1440" w:hanging="360"/>
+      </w:pPr>
+      <w:rPr>
+        <w:rFonts w:ascii="Courier New" w:hAnsi="Courier New" w:cs="Courier New" w:hint="default"/>
+      </w:rPr>
+    </w:lvl>
+    <w:lvl w:ilvl="2" w:tplc="041D0005" w:tentative="1">
+      <w:start w:val="1"/>
+      <w:numFmt w:val="bullet"/>
+      <w:lvlText w:val=""/>
+      <w:lvlJc w:val="left"/>
+      <w:pPr>
+        <w:ind w:left="2160" w:hanging="360"/>
+      </w:pPr>
+      <w:rPr>
+        <w:rFonts w:ascii="Wingdings" w:hAnsi="Wingdings" w:hint="default"/>
+      </w:rPr>
+    </w:lvl>
+    <w:lvl w:ilvl="3" w:tplc="041D0001" w:tentative="1">
+      <w:start w:val="1"/>
+      <w:numFmt w:val="bullet"/>
+      <w:lvlText w:val=""/>
+      <w:lvlJc w:val="left"/>
+      <w:pPr>
+        <w:ind w:left="2880" w:hanging="360"/>
+      </w:pPr>
+      <w:rPr>
+        <w:rFonts w:ascii="Symbol" w:hAnsi="Symbol" w:hint="default"/>
+      </w:rPr>
+    </w:lvl>
+    <w:lvl w:ilvl="4" w:tplc="041D0003" w:tentative="1">
+      <w:start w:val="1"/>
+      <w:numFmt w:val="bullet"/>
+      <w:lvlText w:val="o"/>
+      <w:lvlJc w:val="left"/>
+      <w:pPr>
+        <w:ind w:left="3600" w:hanging="360"/>
+      </w:pPr>
+      <w:rPr>
+        <w:rFonts w:ascii="Courier New" w:hAnsi="Courier New" w:cs="Courier New" w:hint="default"/>
+      </w:rPr>
+    </w:lvl>
+    <w:lvl w:ilvl="5" w:tplc="041D0005" w:tentative="1">
+      <w:start w:val="1"/>
+      <w:numFmt w:val="bullet"/>
+      <w:lvlText w:val=""/>
+      <w:lvlJc w:val="left"/>
+      <w:pPr>
+        <w:ind w:left="4320" w:hanging="360"/>
+      </w:pPr>
+      <w:rPr>
+        <w:rFonts w:ascii="Wingdings" w:hAnsi="Wingdings" w:hint="default"/>
+      </w:rPr>
+    </w:lvl>
+    <w:lvl w:ilvl="6" w:tplc="041D0001" w:tentative="1">
+      <w:start w:val="1"/>
+      <w:numFmt w:val="bullet"/>
+      <w:lvlText w:val=""/>
+      <w:lvlJc w:val="left"/>
+      <w:pPr>
+        <w:ind w:left="5040" w:hanging="360"/>
+      </w:pPr>
+      <w:rPr>
+        <w:rFonts w:ascii="Symbol" w:hAnsi="Symbol" w:hint="default"/>
+      </w:rPr>
+    </w:lvl>
+    <w:lvl w:ilvl="7" w:tplc="041D0003" w:tentative="1">
+      <w:start w:val="1"/>
+      <w:numFmt w:val="bullet"/>
+      <w:lvlText w:val="o"/>
+      <w:lvlJc w:val="left"/>
+      <w:pPr>
+        <w:ind w:left="5760" w:hanging="360"/>
+      </w:pPr>
+      <w:rPr>
+        <w:rFonts w:ascii="Courier New" w:hAnsi="Courier New" w:cs="Courier New" w:hint="default"/>
+      </w:rPr>
+    </w:lvl>
+    <w:lvl w:ilvl="8" w:tplc="041D0005" w:tentative="1">
+      <w:start w:val="1"/>
+      <w:numFmt w:val="bullet"/>
+      <w:lvlText w:val=""/>
+      <w:lvlJc w:val="left"/>
+      <w:pPr>
+        <w:ind w:left="6480" w:hanging="360"/>
+      </w:pPr>
+      <w:rPr>
+        <w:rFonts w:ascii="Wingdings" w:hAnsi="Wingdings" w:hint="default"/>
+      </w:rPr>
+    </w:lvl>
+  </w:abstractNum>
+  <w:abstractNum w:abstractNumId="11" w15:restartNumberingAfterBreak="0">
     <w:nsid w:val="2F824C7C"/>
     <w:multiLevelType w:val="multilevel"/>
     <w:tmpl w:val="0F30E736"/>
@@ -11498,7 +11753,7 @@
       <w:lvlJc w:val="left"/>
     </w:lvl>
   </w:abstractNum>
-  <w:abstractNum w:abstractNumId="11" w15:restartNumberingAfterBreak="0">
+  <w:abstractNum w:abstractNumId="12" w15:restartNumberingAfterBreak="0">
     <w:nsid w:val="30C958A7"/>
     <w:multiLevelType w:val="multilevel"/>
     <w:tmpl w:val="9BB60686"/>
@@ -11549,7 +11804,7 @@
       <w:lvlJc w:val="left"/>
     </w:lvl>
   </w:abstractNum>
-  <w:abstractNum w:abstractNumId="12" w15:restartNumberingAfterBreak="0">
+  <w:abstractNum w:abstractNumId="13" w15:restartNumberingAfterBreak="0">
     <w:nsid w:val="34597314"/>
     <w:multiLevelType w:val="multilevel"/>
     <w:tmpl w:val="2F567178"/>
@@ -11600,7 +11855,7 @@
       <w:lvlJc w:val="left"/>
     </w:lvl>
   </w:abstractNum>
-  <w:abstractNum w:abstractNumId="13" w15:restartNumberingAfterBreak="0">
+  <w:abstractNum w:abstractNumId="14" w15:restartNumberingAfterBreak="0">
     <w:nsid w:val="346073F0"/>
     <w:multiLevelType w:val="multilevel"/>
     <w:tmpl w:val="2496F31C"/>
@@ -11651,7 +11906,7 @@
       <w:lvlJc w:val="left"/>
     </w:lvl>
   </w:abstractNum>
-  <w:abstractNum w:abstractNumId="14" w15:restartNumberingAfterBreak="0">
+  <w:abstractNum w:abstractNumId="15" w15:restartNumberingAfterBreak="0">
     <w:nsid w:val="365A4DB2"/>
     <w:multiLevelType w:val="multilevel"/>
     <w:tmpl w:val="E3EA2360"/>
@@ -11702,7 +11957,7 @@
       <w:lvlJc w:val="left"/>
     </w:lvl>
   </w:abstractNum>
-  <w:abstractNum w:abstractNumId="15" w15:restartNumberingAfterBreak="0">
+  <w:abstractNum w:abstractNumId="16" w15:restartNumberingAfterBreak="0">
     <w:nsid w:val="3E161D39"/>
     <w:multiLevelType w:val="multilevel"/>
     <w:tmpl w:val="96248C74"/>
@@ -11753,7 +12008,7 @@
       <w:lvlJc w:val="left"/>
     </w:lvl>
   </w:abstractNum>
-  <w:abstractNum w:abstractNumId="16" w15:restartNumberingAfterBreak="0">
+  <w:abstractNum w:abstractNumId="17" w15:restartNumberingAfterBreak="0">
     <w:nsid w:val="41046A74"/>
     <w:multiLevelType w:val="multilevel"/>
     <w:tmpl w:val="68001F14"/>
@@ -11804,7 +12059,7 @@
       <w:lvlJc w:val="left"/>
     </w:lvl>
   </w:abstractNum>
-  <w:abstractNum w:abstractNumId="17" w15:restartNumberingAfterBreak="0">
+  <w:abstractNum w:abstractNumId="18" w15:restartNumberingAfterBreak="0">
     <w:nsid w:val="432C2C58"/>
     <w:multiLevelType w:val="multilevel"/>
     <w:tmpl w:val="E1BEE406"/>
@@ -11855,7 +12110,7 @@
       <w:lvlJc w:val="left"/>
     </w:lvl>
   </w:abstractNum>
-  <w:abstractNum w:abstractNumId="18" w15:restartNumberingAfterBreak="0">
+  <w:abstractNum w:abstractNumId="19" w15:restartNumberingAfterBreak="0">
     <w:nsid w:val="450F07E4"/>
     <w:multiLevelType w:val="multilevel"/>
     <w:tmpl w:val="F00A546C"/>
@@ -11906,7 +12161,7 @@
       <w:lvlJc w:val="left"/>
     </w:lvl>
   </w:abstractNum>
-  <w:abstractNum w:abstractNumId="19" w15:restartNumberingAfterBreak="0">
+  <w:abstractNum w:abstractNumId="20" w15:restartNumberingAfterBreak="0">
     <w:nsid w:val="49C9573D"/>
     <w:multiLevelType w:val="multilevel"/>
     <w:tmpl w:val="118ECA1E"/>
@@ -11957,7 +12212,7 @@
       <w:lvlJc w:val="left"/>
     </w:lvl>
   </w:abstractNum>
-  <w:abstractNum w:abstractNumId="20" w15:restartNumberingAfterBreak="0">
+  <w:abstractNum w:abstractNumId="21" w15:restartNumberingAfterBreak="0">
     <w:nsid w:val="4B276776"/>
     <w:multiLevelType w:val="multilevel"/>
     <w:tmpl w:val="C62616BC"/>
@@ -12008,7 +12263,7 @@
       <w:lvlJc w:val="left"/>
     </w:lvl>
   </w:abstractNum>
-  <w:abstractNum w:abstractNumId="21" w15:restartNumberingAfterBreak="0">
+  <w:abstractNum w:abstractNumId="22" w15:restartNumberingAfterBreak="0">
     <w:nsid w:val="50C14456"/>
     <w:multiLevelType w:val="multilevel"/>
     <w:tmpl w:val="CBA2C2F4"/>
@@ -12059,7 +12314,7 @@
       <w:lvlJc w:val="left"/>
     </w:lvl>
   </w:abstractNum>
-  <w:abstractNum w:abstractNumId="22" w15:restartNumberingAfterBreak="0">
+  <w:abstractNum w:abstractNumId="23" w15:restartNumberingAfterBreak="0">
     <w:nsid w:val="53B62BF5"/>
     <w:multiLevelType w:val="multilevel"/>
     <w:tmpl w:val="3A4616E2"/>
@@ -12110,7 +12365,7 @@
       <w:lvlJc w:val="left"/>
     </w:lvl>
   </w:abstractNum>
-  <w:abstractNum w:abstractNumId="23" w15:restartNumberingAfterBreak="0">
+  <w:abstractNum w:abstractNumId="24" w15:restartNumberingAfterBreak="0">
     <w:nsid w:val="55530DB8"/>
     <w:multiLevelType w:val="multilevel"/>
     <w:tmpl w:val="199251FC"/>
@@ -12161,7 +12416,7 @@
       <w:lvlJc w:val="left"/>
     </w:lvl>
   </w:abstractNum>
-  <w:abstractNum w:abstractNumId="24" w15:restartNumberingAfterBreak="0">
+  <w:abstractNum w:abstractNumId="25" w15:restartNumberingAfterBreak="0">
     <w:nsid w:val="571A59C0"/>
     <w:multiLevelType w:val="multilevel"/>
     <w:tmpl w:val="C406C80E"/>
@@ -12212,7 +12467,7 @@
       <w:lvlJc w:val="left"/>
     </w:lvl>
   </w:abstractNum>
-  <w:abstractNum w:abstractNumId="25" w15:restartNumberingAfterBreak="0">
+  <w:abstractNum w:abstractNumId="26" w15:restartNumberingAfterBreak="0">
     <w:nsid w:val="5A262C44"/>
     <w:multiLevelType w:val="multilevel"/>
     <w:tmpl w:val="BD76DB54"/>
@@ -12263,7 +12518,7 @@
       <w:lvlJc w:val="left"/>
     </w:lvl>
   </w:abstractNum>
-  <w:abstractNum w:abstractNumId="26" w15:restartNumberingAfterBreak="0">
+  <w:abstractNum w:abstractNumId="27" w15:restartNumberingAfterBreak="0">
     <w:nsid w:val="5EF818E8"/>
     <w:multiLevelType w:val="multilevel"/>
     <w:tmpl w:val="5790BE38"/>
@@ -12314,7 +12569,7 @@
       <w:lvlJc w:val="left"/>
     </w:lvl>
   </w:abstractNum>
-  <w:abstractNum w:abstractNumId="27" w15:restartNumberingAfterBreak="0">
+  <w:abstractNum w:abstractNumId="28" w15:restartNumberingAfterBreak="0">
     <w:nsid w:val="617D3E00"/>
     <w:multiLevelType w:val="multilevel"/>
     <w:tmpl w:val="9706431C"/>
@@ -12365,7 +12620,7 @@
       <w:lvlJc w:val="left"/>
     </w:lvl>
   </w:abstractNum>
-  <w:abstractNum w:abstractNumId="28" w15:restartNumberingAfterBreak="0">
+  <w:abstractNum w:abstractNumId="29" w15:restartNumberingAfterBreak="0">
     <w:nsid w:val="62D41AE0"/>
     <w:multiLevelType w:val="multilevel"/>
     <w:tmpl w:val="96E8AE42"/>
@@ -12416,7 +12671,7 @@
       <w:lvlJc w:val="left"/>
     </w:lvl>
   </w:abstractNum>
-  <w:abstractNum w:abstractNumId="29" w15:restartNumberingAfterBreak="0">
+  <w:abstractNum w:abstractNumId="30" w15:restartNumberingAfterBreak="0">
     <w:nsid w:val="68497994"/>
     <w:multiLevelType w:val="multilevel"/>
     <w:tmpl w:val="E5569AEE"/>
@@ -12467,7 +12722,7 @@
       <w:lvlJc w:val="left"/>
     </w:lvl>
   </w:abstractNum>
-  <w:abstractNum w:abstractNumId="30" w15:restartNumberingAfterBreak="0">
+  <w:abstractNum w:abstractNumId="31" w15:restartNumberingAfterBreak="0">
     <w:nsid w:val="6F445994"/>
     <w:multiLevelType w:val="multilevel"/>
     <w:tmpl w:val="7A6AC5B0"/>
@@ -12518,7 +12773,7 @@
       <w:lvlJc w:val="left"/>
     </w:lvl>
   </w:abstractNum>
-  <w:abstractNum w:abstractNumId="31" w15:restartNumberingAfterBreak="0">
+  <w:abstractNum w:abstractNumId="32" w15:restartNumberingAfterBreak="0">
     <w:nsid w:val="738B71CC"/>
     <w:multiLevelType w:val="multilevel"/>
     <w:tmpl w:val="E5C692AE"/>
@@ -12569,7 +12824,7 @@
       <w:lvlJc w:val="left"/>
     </w:lvl>
   </w:abstractNum>
-  <w:abstractNum w:abstractNumId="32" w15:restartNumberingAfterBreak="0">
+  <w:abstractNum w:abstractNumId="33" w15:restartNumberingAfterBreak="0">
     <w:nsid w:val="7C5A4D47"/>
     <w:multiLevelType w:val="multilevel"/>
     <w:tmpl w:val="D1A2AD46"/>
@@ -12620,7 +12875,7 @@
       <w:lvlJc w:val="left"/>
     </w:lvl>
   </w:abstractNum>
-  <w:abstractNum w:abstractNumId="33" w15:restartNumberingAfterBreak="0">
+  <w:abstractNum w:abstractNumId="34" w15:restartNumberingAfterBreak="0">
     <w:nsid w:val="7C825B1B"/>
     <w:multiLevelType w:val="multilevel"/>
     <w:tmpl w:val="D124FF36"/>
@@ -12671,7 +12926,7 @@
       <w:lvlJc w:val="left"/>
     </w:lvl>
   </w:abstractNum>
-  <w:abstractNum w:abstractNumId="34" w15:restartNumberingAfterBreak="0">
+  <w:abstractNum w:abstractNumId="35" w15:restartNumberingAfterBreak="0">
     <w:nsid w:val="7FC62E4F"/>
     <w:multiLevelType w:val="multilevel"/>
     <w:tmpl w:val="9E247C96"/>
@@ -12723,22 +12978,22 @@
     </w:lvl>
   </w:abstractNum>
   <w:num w:numId="1">
-    <w:abstractNumId w:val="28"/>
+    <w:abstractNumId w:val="29"/>
   </w:num>
   <w:num w:numId="2">
     <w:abstractNumId w:val="9"/>
   </w:num>
   <w:num w:numId="3">
-    <w:abstractNumId w:val="13"/>
+    <w:abstractNumId w:val="14"/>
   </w:num>
   <w:num w:numId="4">
-    <w:abstractNumId w:val="19"/>
+    <w:abstractNumId w:val="20"/>
   </w:num>
   <w:num w:numId="5">
-    <w:abstractNumId w:val="31"/>
+    <w:abstractNumId w:val="32"/>
   </w:num>
   <w:num w:numId="6">
-    <w:abstractNumId w:val="25"/>
+    <w:abstractNumId w:val="26"/>
   </w:num>
   <w:num w:numId="7">
     <w:abstractNumId w:val="2"/>
@@ -12750,70 +13005,70 @@
     <w:abstractNumId w:val="3"/>
   </w:num>
   <w:num w:numId="10">
-    <w:abstractNumId w:val="32"/>
+    <w:abstractNumId w:val="33"/>
   </w:num>
   <w:num w:numId="11">
     <w:abstractNumId w:val="4"/>
   </w:num>
   <w:num w:numId="12">
-    <w:abstractNumId w:val="18"/>
+    <w:abstractNumId w:val="19"/>
   </w:num>
   <w:num w:numId="13">
-    <w:abstractNumId w:val="20"/>
+    <w:abstractNumId w:val="21"/>
   </w:num>
   <w:num w:numId="14">
-    <w:abstractNumId w:val="16"/>
+    <w:abstractNumId w:val="17"/>
   </w:num>
   <w:num w:numId="15">
-    <w:abstractNumId w:val="23"/>
+    <w:abstractNumId w:val="24"/>
   </w:num>
   <w:num w:numId="16">
-    <w:abstractNumId w:val="30"/>
+    <w:abstractNumId w:val="31"/>
   </w:num>
   <w:num w:numId="17">
     <w:abstractNumId w:val="0"/>
   </w:num>
   <w:num w:numId="18">
-    <w:abstractNumId w:val="34"/>
+    <w:abstractNumId w:val="35"/>
   </w:num>
   <w:num w:numId="19">
-    <w:abstractNumId w:val="27"/>
+    <w:abstractNumId w:val="28"/>
   </w:num>
   <w:num w:numId="20">
-    <w:abstractNumId w:val="21"/>
+    <w:abstractNumId w:val="22"/>
   </w:num>
   <w:num w:numId="21">
-    <w:abstractNumId w:val="14"/>
+    <w:abstractNumId w:val="15"/>
   </w:num>
   <w:num w:numId="22">
     <w:abstractNumId w:val="6"/>
   </w:num>
   <w:num w:numId="23">
-    <w:abstractNumId w:val="22"/>
+    <w:abstractNumId w:val="23"/>
   </w:num>
   <w:num w:numId="24">
-    <w:abstractNumId w:val="10"/>
+    <w:abstractNumId w:val="11"/>
   </w:num>
   <w:num w:numId="25">
-    <w:abstractNumId w:val="24"/>
+    <w:abstractNumId w:val="25"/>
   </w:num>
   <w:num w:numId="26">
-    <w:abstractNumId w:val="15"/>
+    <w:abstractNumId w:val="16"/>
   </w:num>
   <w:num w:numId="27">
-    <w:abstractNumId w:val="11"/>
+    <w:abstractNumId w:val="12"/>
   </w:num>
   <w:num w:numId="28">
-    <w:abstractNumId w:val="17"/>
+    <w:abstractNumId w:val="18"/>
   </w:num>
   <w:num w:numId="29">
-    <w:abstractNumId w:val="12"/>
+    <w:abstractNumId w:val="13"/>
   </w:num>
   <w:num w:numId="30">
-    <w:abstractNumId w:val="33"/>
+    <w:abstractNumId w:val="34"/>
   </w:num>
   <w:num w:numId="31">
-    <w:abstractNumId w:val="26"/>
+    <w:abstractNumId w:val="27"/>
   </w:num>
   <w:num w:numId="32">
     <w:abstractNumId w:val="1"/>
@@ -12822,17 +13077,20 @@
     <w:abstractNumId w:val="8"/>
   </w:num>
   <w:num w:numId="34">
-    <w:abstractNumId w:val="29"/>
+    <w:abstractNumId w:val="30"/>
   </w:num>
   <w:num w:numId="35">
     <w:abstractNumId w:val="7"/>
+  </w:num>
+  <w:num w:numId="36">
+    <w:abstractNumId w:val="10"/>
   </w:num>
   <w:numIdMacAtCleanup w:val="35"/>
 </w:numbering>
 </file>
 
 <file path=word/styles.xml><?xml version="1.0" encoding="utf-8"?>
-<w:styles xmlns:mc="http://schemas.openxmlformats.org/markup-compatibility/2006" xmlns:r="http://schemas.openxmlformats.org/officeDocument/2006/relationships" xmlns:w="http://schemas.openxmlformats.org/wordprocessingml/2006/main" xmlns:w14="http://schemas.microsoft.com/office/word/2010/wordml" xmlns:w15="http://schemas.microsoft.com/office/word/2012/wordml" xmlns:w16se="http://schemas.microsoft.com/office/word/2015/wordml/symex" mc:Ignorable="w14 w15 w16se">
+<w:styles xmlns:mc="http://schemas.openxmlformats.org/markup-compatibility/2006" xmlns:r="http://schemas.openxmlformats.org/officeDocument/2006/relationships" xmlns:w="http://schemas.openxmlformats.org/wordprocessingml/2006/main" xmlns:w14="http://schemas.microsoft.com/office/word/2010/wordml" xmlns:w15="http://schemas.microsoft.com/office/word/2012/wordml" xmlns:w16cid="http://schemas.microsoft.com/office/word/2016/wordml/cid" xmlns:w16se="http://schemas.microsoft.com/office/word/2015/wordml/symex" mc:Ignorable="w14 w15 w16se w16cid">
   <w:docDefaults>
     <w:rPrDefault>
       <w:rPr>
@@ -12848,7 +13106,7 @@
       </w:pPr>
     </w:pPrDefault>
   </w:docDefaults>
-  <w:latentStyles w:defLockedState="0" w:defUIPriority="99" w:defSemiHidden="0" w:defUnhideWhenUsed="0" w:defQFormat="0" w:count="371">
+  <w:latentStyles w:defLockedState="0" w:defUIPriority="99" w:defSemiHidden="0" w:defUnhideWhenUsed="0" w:defQFormat="0" w:count="375">
     <w:lsdException w:name="Normal" w:uiPriority="0" w:qFormat="1"/>
     <w:lsdException w:name="heading 1" w:uiPriority="9" w:qFormat="1"/>
     <w:lsdException w:name="heading 2" w:semiHidden="1" w:uiPriority="9" w:unhideWhenUsed="1" w:qFormat="1"/>
@@ -12954,7 +13212,6 @@
     <w:lsdException w:name="HTML Sample" w:semiHidden="1" w:unhideWhenUsed="1"/>
     <w:lsdException w:name="HTML Typewriter" w:semiHidden="1" w:unhideWhenUsed="1"/>
     <w:lsdException w:name="HTML Variable" w:semiHidden="1" w:unhideWhenUsed="1"/>
-    <w:lsdException w:name="Normal Table" w:semiHidden="1" w:unhideWhenUsed="1"/>
     <w:lsdException w:name="annotation subject" w:semiHidden="1" w:unhideWhenUsed="1"/>
     <w:lsdException w:name="No List" w:semiHidden="1" w:unhideWhenUsed="1"/>
     <w:lsdException w:name="Outline List 1" w:semiHidden="1" w:unhideWhenUsed="1"/>
@@ -12998,10 +13255,8 @@
     <w:lsdException w:name="Table Elegant" w:semiHidden="1" w:unhideWhenUsed="1"/>
     <w:lsdException w:name="Table Professional" w:semiHidden="1" w:unhideWhenUsed="1"/>
     <w:lsdException w:name="Table Subtle 1" w:semiHidden="1" w:unhideWhenUsed="1"/>
-    <w:lsdException w:name="Table Subtle 2" w:semiHidden="1" w:unhideWhenUsed="1"/>
     <w:lsdException w:name="Table Web 1" w:semiHidden="1" w:unhideWhenUsed="1"/>
     <w:lsdException w:name="Table Web 2" w:semiHidden="1" w:unhideWhenUsed="1"/>
-    <w:lsdException w:name="Table Web 3" w:semiHidden="1" w:unhideWhenUsed="1"/>
     <w:lsdException w:name="Balloon Text" w:semiHidden="1" w:unhideWhenUsed="1"/>
     <w:lsdException w:name="Table Grid" w:uiPriority="39"/>
     <w:lsdException w:name="Table Theme" w:semiHidden="1" w:unhideWhenUsed="1"/>
@@ -13220,18 +13475,22 @@
     <w:lsdException w:name="List Table 5 Dark Accent 6" w:uiPriority="50"/>
     <w:lsdException w:name="List Table 6 Colorful Accent 6" w:uiPriority="51"/>
     <w:lsdException w:name="List Table 7 Colorful Accent 6" w:uiPriority="52"/>
+    <w:lsdException w:name="Mention" w:semiHidden="1" w:unhideWhenUsed="1"/>
+    <w:lsdException w:name="Smart Hyperlink" w:semiHidden="1" w:unhideWhenUsed="1"/>
+    <w:lsdException w:name="Hashtag" w:semiHidden="1" w:unhideWhenUsed="1"/>
+    <w:lsdException w:name="Unresolved Mention" w:semiHidden="1" w:unhideWhenUsed="1"/>
   </w:latentStyles>
   <w:style w:type="paragraph" w:default="1" w:styleId="Normal">
     <w:name w:val="Normal"/>
     <w:qFormat/>
   </w:style>
-  <w:style w:type="character" w:default="1" w:styleId="DefaultParagraphFont">
+  <w:style w:type="character" w:default="1" w:styleId="Standardstycketeckensnitt">
     <w:name w:val="Default Paragraph Font"/>
     <w:uiPriority w:val="1"/>
     <w:semiHidden/>
     <w:unhideWhenUsed/>
   </w:style>
-  <w:style w:type="table" w:default="1" w:styleId="TableNormal">
+  <w:style w:type="table" w:default="1" w:styleId="Normaltabell">
     <w:name w:val="Normal Table"/>
     <w:uiPriority w:val="99"/>
     <w:semiHidden/>
@@ -13246,16 +13505,16 @@
       </w:tblCellMar>
     </w:tblPr>
   </w:style>
-  <w:style w:type="numbering" w:default="1" w:styleId="NoList">
+  <w:style w:type="numbering" w:default="1" w:styleId="Ingenlista">
     <w:name w:val="No List"/>
     <w:uiPriority w:val="99"/>
     <w:semiHidden/>
     <w:unhideWhenUsed/>
   </w:style>
-  <w:style w:type="paragraph" w:styleId="Header">
+  <w:style w:type="paragraph" w:styleId="Sidhuvud">
     <w:name w:val="header"/>
     <w:basedOn w:val="Normal"/>
-    <w:link w:val="HeaderChar"/>
+    <w:link w:val="SidhuvudChar"/>
     <w:uiPriority w:val="99"/>
     <w:unhideWhenUsed/>
     <w:rsid w:val="009C35B9"/>
@@ -13267,17 +13526,17 @@
       <w:spacing w:after="0" w:line="240" w:lineRule="auto"/>
     </w:pPr>
   </w:style>
-  <w:style w:type="character" w:customStyle="1" w:styleId="HeaderChar">
-    <w:name w:val="Header Char"/>
-    <w:basedOn w:val="DefaultParagraphFont"/>
-    <w:link w:val="Header"/>
+  <w:style w:type="character" w:customStyle="1" w:styleId="SidhuvudChar">
+    <w:name w:val="Sidhuvud Char"/>
+    <w:basedOn w:val="Standardstycketeckensnitt"/>
+    <w:link w:val="Sidhuvud"/>
     <w:uiPriority w:val="99"/>
     <w:rsid w:val="009C35B9"/>
   </w:style>
-  <w:style w:type="paragraph" w:styleId="Footer">
+  <w:style w:type="paragraph" w:styleId="Sidfot">
     <w:name w:val="footer"/>
     <w:basedOn w:val="Normal"/>
-    <w:link w:val="FooterChar"/>
+    <w:link w:val="SidfotChar"/>
     <w:uiPriority w:val="99"/>
     <w:unhideWhenUsed/>
     <w:rsid w:val="009C35B9"/>
@@ -13289,12 +13548,23 @@
       <w:spacing w:after="0" w:line="240" w:lineRule="auto"/>
     </w:pPr>
   </w:style>
-  <w:style w:type="character" w:customStyle="1" w:styleId="FooterChar">
-    <w:name w:val="Footer Char"/>
-    <w:basedOn w:val="DefaultParagraphFont"/>
-    <w:link w:val="Footer"/>
+  <w:style w:type="character" w:customStyle="1" w:styleId="SidfotChar">
+    <w:name w:val="Sidfot Char"/>
+    <w:basedOn w:val="Standardstycketeckensnitt"/>
+    <w:link w:val="Sidfot"/>
     <w:uiPriority w:val="99"/>
     <w:rsid w:val="009C35B9"/>
+  </w:style>
+  <w:style w:type="paragraph" w:styleId="Liststycke">
+    <w:name w:val="List Paragraph"/>
+    <w:basedOn w:val="Normal"/>
+    <w:uiPriority w:val="34"/>
+    <w:qFormat/>
+    <w:rsid w:val="002061C7"/>
+    <w:pPr>
+      <w:ind w:left="720"/>
+      <w:contextualSpacing/>
+    </w:pPr>
   </w:style>
 </w:styles>
 </file>

</xml_diff>